<commit_message>
Bash scripts now create new versions of transformed docx files instead of overwriting them
</commit_message>
<xml_diff>
--- a/docs/test.docx
+++ b/docs/test.docx
@@ -77,6 +77,20 @@
           <w:lang w:val="en-US"/>
         </w:rPr>
       </w:pPr>
+      <w:r>
+        <w:rPr>
+          <w:b/>
+          <w:bCs/>
+          <w:lang w:val="en-US"/>
+        </w:rPr>
+        <w:t>Title:</w:t>
+      </w:r>
+      <w:r>
+        <w:rPr>
+          <w:lang w:val="en-US"/>
+        </w:rPr>
+        <w:t xml:space="preserve"> </w:t>
+      </w:r>
       <w:r>
         <w:rPr>
           <w:lang w:val="en-US"/>
@@ -534,7 +548,7 @@
           <w:noProof/>
         </w:rPr>
         <w:drawing>
-          <wp:inline distT="0" distB="0" distL="0" distR="0" wp14:anchorId="504C85FD" wp14:editId="664327A1">
+          <wp:inline distT="0" distB="0" distL="0" distR="0" wp14:anchorId="504C85FD" wp14:editId="1F2E13E6">
             <wp:extent cx="5943600" cy="7697470"/>
             <wp:effectExtent l="0" t="0" r="0" b="0"/>
             <wp:docPr id="352229523" name="Picture 3" descr="A profile of a person&#10;&#10;Description automatically generated"/>
@@ -613,6 +627,16 @@
         <w:rPr>
           <w:b/>
           <w:bCs/>
+          <w:lang w:val="en-US"/>
+        </w:rPr>
+      </w:pPr>
+    </w:p>
+    <w:p>
+      <w:pPr>
+        <w:jc w:val="center"/>
+        <w:rPr>
+          <w:b/>
+          <w:bCs/>
           <w:sz w:val="36"/>
           <w:szCs w:val="36"/>
           <w:lang w:val="en-US"/>
@@ -626,7 +650,6 @@
           <w:szCs w:val="36"/>
           <w:lang w:val="en-US"/>
         </w:rPr>
-        <w:lastRenderedPageBreak/>
         <w:t>INTRODUCTION</w:t>
       </w:r>
       <w:r>
@@ -968,6 +991,7 @@
               <w:rPr>
                 <w:lang w:val="en-US"/>
               </w:rPr>
+              <w:lastRenderedPageBreak/>
               <w:t xml:space="preserve">One of the most important people in the history of economics is Adam Smith, an </w:t>
             </w:r>
             <w:r>
@@ -990,7 +1014,6 @@
                 <w:bCs/>
                 <w:lang w:val="en-US"/>
               </w:rPr>
-              <w:lastRenderedPageBreak/>
               <w:t>goods</w:t>
             </w:r>
             <w:r>
@@ -1123,6 +1146,7 @@
               </w:rPr>
             </w:pPr>
             <w:r>
+              <w:lastRenderedPageBreak/>
               <w:fldChar w:fldCharType="begin"/>
             </w:r>
             <w:r>

</xml_diff>

<commit_message>
Can now shuffle vocab lists
</commit_message>
<xml_diff>
--- a/docs/test.docx
+++ b/docs/test.docx
@@ -1053,7 +1053,7 @@
           <w:noProof/>
         </w:rPr>
         <w:drawing>
-          <wp:inline distT="0" distB="0" distL="0" distR="0" wp14:anchorId="504C85FD" wp14:editId="5F578C4D">
+          <wp:inline distT="0" distB="0" distL="0" distR="0" wp14:anchorId="504C85FD" wp14:editId="7DDB038A">
             <wp:extent cx="5943600" cy="7697470"/>
             <wp:effectExtent l="0" t="0" r="0" b="0"/>
             <wp:docPr id="352229523" name="Picture 3" descr="A profile of a person&#10;&#10;Description automatically generated"/>
@@ -1177,7 +1177,6 @@
       <w:pPr>
         <w:jc w:val="center"/>
         <w:rPr>
-          <w:rFonts w:hint="eastAsia"/>
           <w:b/>
           <w:bCs/>
           <w:color w:val="0F9ED5" w:themeColor="accent4"/>
@@ -1260,271 +1259,7 @@
                 <w:szCs w:val="28"/>
                 <w:lang w:val="en-US"/>
               </w:rPr>
-              <w:t>economics        transaction</w:t>
-            </w:r>
-            <w:r>
-              <w:rPr>
-                <w:rFonts w:ascii="Aptos" w:hAnsi="Aptos"/>
-                <w:b/>
-                <w:bCs/>
-                <w:color w:val="262626" w:themeColor="text1" w:themeTint="D9"/>
-                <w:sz w:val="28"/>
-                <w:szCs w:val="28"/>
-                <w:lang w:val="en-US"/>
-              </w:rPr>
-              <w:t xml:space="preserve">        </w:t>
-            </w:r>
-            <w:r>
-              <w:rPr>
-                <w:rFonts w:ascii="Aptos" w:hAnsi="Aptos"/>
-                <w:b/>
-                <w:bCs/>
-                <w:color w:val="262626" w:themeColor="text1" w:themeTint="D9"/>
-                <w:sz w:val="28"/>
-                <w:szCs w:val="28"/>
-                <w:lang w:val="en-US"/>
-              </w:rPr>
-              <w:t>scarce</w:t>
-            </w:r>
-            <w:r>
-              <w:rPr>
-                <w:rFonts w:ascii="Aptos" w:hAnsi="Aptos"/>
-                <w:b/>
-                <w:bCs/>
-                <w:color w:val="262626" w:themeColor="text1" w:themeTint="D9"/>
-                <w:sz w:val="28"/>
-                <w:szCs w:val="28"/>
-                <w:lang w:val="en-US"/>
-              </w:rPr>
-              <w:t xml:space="preserve">        </w:t>
-            </w:r>
-            <w:r>
-              <w:rPr>
-                <w:rFonts w:ascii="Aptos" w:hAnsi="Aptos"/>
-                <w:b/>
-                <w:bCs/>
-                <w:color w:val="262626" w:themeColor="text1" w:themeTint="D9"/>
-                <w:sz w:val="28"/>
-                <w:szCs w:val="28"/>
-                <w:lang w:val="en-US"/>
-              </w:rPr>
-              <w:t>finite</w:t>
-            </w:r>
-            <w:r>
-              <w:rPr>
-                <w:rFonts w:ascii="Aptos" w:hAnsi="Aptos"/>
-                <w:b/>
-                <w:bCs/>
-                <w:color w:val="262626" w:themeColor="text1" w:themeTint="D9"/>
-                <w:sz w:val="28"/>
-                <w:szCs w:val="28"/>
-                <w:lang w:val="en-US"/>
-              </w:rPr>
-              <w:t xml:space="preserve">        </w:t>
-            </w:r>
-            <w:r>
-              <w:rPr>
-                <w:rFonts w:ascii="Aptos" w:hAnsi="Aptos"/>
-                <w:b/>
-                <w:bCs/>
-                <w:color w:val="262626" w:themeColor="text1" w:themeTint="D9"/>
-                <w:sz w:val="28"/>
-                <w:szCs w:val="28"/>
-                <w:lang w:val="en-US"/>
-              </w:rPr>
-              <w:t>ultimate</w:t>
-            </w:r>
-            <w:r>
-              <w:rPr>
-                <w:rFonts w:ascii="Aptos" w:hAnsi="Aptos"/>
-                <w:b/>
-                <w:bCs/>
-                <w:color w:val="262626" w:themeColor="text1" w:themeTint="D9"/>
-                <w:sz w:val="28"/>
-                <w:szCs w:val="28"/>
-                <w:lang w:val="en-US"/>
-              </w:rPr>
-              <w:t xml:space="preserve">        </w:t>
-            </w:r>
-            <w:r>
-              <w:rPr>
-                <w:rFonts w:ascii="Aptos" w:hAnsi="Aptos"/>
-                <w:b/>
-                <w:bCs/>
-                <w:color w:val="262626" w:themeColor="text1" w:themeTint="D9"/>
-                <w:sz w:val="28"/>
-                <w:szCs w:val="28"/>
-                <w:lang w:val="en-US"/>
-              </w:rPr>
-              <w:t>invest</w:t>
-            </w:r>
-            <w:r>
-              <w:rPr>
-                <w:rFonts w:ascii="Aptos" w:hAnsi="Aptos"/>
-                <w:b/>
-                <w:bCs/>
-                <w:color w:val="262626" w:themeColor="text1" w:themeTint="D9"/>
-                <w:sz w:val="28"/>
-                <w:szCs w:val="28"/>
-                <w:lang w:val="en-US"/>
-              </w:rPr>
-              <w:t xml:space="preserve">        </w:t>
-            </w:r>
-            <w:r>
-              <w:rPr>
-                <w:rFonts w:ascii="Aptos" w:hAnsi="Aptos"/>
-                <w:b/>
-                <w:bCs/>
-                <w:color w:val="262626" w:themeColor="text1" w:themeTint="D9"/>
-                <w:sz w:val="28"/>
-                <w:szCs w:val="28"/>
-                <w:lang w:val="en-US"/>
-              </w:rPr>
-              <w:t>shelter</w:t>
-            </w:r>
-            <w:r>
-              <w:rPr>
-                <w:rFonts w:ascii="Aptos" w:hAnsi="Aptos"/>
-                <w:b/>
-                <w:bCs/>
-                <w:color w:val="262626" w:themeColor="text1" w:themeTint="D9"/>
-                <w:sz w:val="28"/>
-                <w:szCs w:val="28"/>
-                <w:lang w:val="en-US"/>
-              </w:rPr>
-              <w:t xml:space="preserve">        </w:t>
-            </w:r>
-            <w:r>
-              <w:rPr>
-                <w:rFonts w:ascii="Aptos" w:hAnsi="Aptos"/>
-                <w:b/>
-                <w:bCs/>
-                <w:color w:val="262626" w:themeColor="text1" w:themeTint="D9"/>
-                <w:sz w:val="28"/>
-                <w:szCs w:val="28"/>
-                <w:lang w:val="en-US"/>
-              </w:rPr>
-              <w:t>budget</w:t>
-            </w:r>
-            <w:r>
-              <w:rPr>
-                <w:rFonts w:ascii="Aptos" w:hAnsi="Aptos"/>
-                <w:b/>
-                <w:bCs/>
-                <w:color w:val="262626" w:themeColor="text1" w:themeTint="D9"/>
-                <w:sz w:val="28"/>
-                <w:szCs w:val="28"/>
-                <w:lang w:val="en-US"/>
-              </w:rPr>
-              <w:t xml:space="preserve">        </w:t>
-            </w:r>
-            <w:r>
-              <w:rPr>
-                <w:rFonts w:ascii="Aptos" w:hAnsi="Aptos"/>
-                <w:b/>
-                <w:bCs/>
-                <w:color w:val="262626" w:themeColor="text1" w:themeTint="D9"/>
-                <w:sz w:val="28"/>
-                <w:szCs w:val="28"/>
-                <w:lang w:val="en-US"/>
-              </w:rPr>
-              <w:t>infrastructure</w:t>
-            </w:r>
-            <w:r>
-              <w:rPr>
-                <w:rFonts w:ascii="Aptos" w:hAnsi="Aptos"/>
-                <w:b/>
-                <w:bCs/>
-                <w:color w:val="262626" w:themeColor="text1" w:themeTint="D9"/>
-                <w:sz w:val="28"/>
-                <w:szCs w:val="28"/>
-                <w:lang w:val="en-US"/>
-              </w:rPr>
-              <w:t xml:space="preserve">        </w:t>
-            </w:r>
-            <w:r>
-              <w:rPr>
-                <w:rFonts w:ascii="Aptos" w:hAnsi="Aptos"/>
-                <w:b/>
-                <w:bCs/>
-                <w:color w:val="262626" w:themeColor="text1" w:themeTint="D9"/>
-                <w:sz w:val="28"/>
-                <w:szCs w:val="28"/>
-                <w:lang w:val="en-US"/>
-              </w:rPr>
-              <w:t>goods</w:t>
-            </w:r>
-            <w:r>
-              <w:rPr>
-                <w:rFonts w:ascii="Aptos" w:hAnsi="Aptos"/>
-                <w:b/>
-                <w:bCs/>
-                <w:color w:val="262626" w:themeColor="text1" w:themeTint="D9"/>
-                <w:sz w:val="28"/>
-                <w:szCs w:val="28"/>
-                <w:lang w:val="en-US"/>
-              </w:rPr>
-              <w:t xml:space="preserve">        </w:t>
-            </w:r>
-            <w:r>
-              <w:rPr>
-                <w:rFonts w:ascii="Aptos" w:hAnsi="Aptos"/>
-                <w:b/>
-                <w:bCs/>
-                <w:color w:val="262626" w:themeColor="text1" w:themeTint="D9"/>
-                <w:sz w:val="28"/>
-                <w:szCs w:val="28"/>
-                <w:lang w:val="en-US"/>
-              </w:rPr>
-              <w:t>specialize</w:t>
-            </w:r>
-            <w:r>
-              <w:rPr>
-                <w:rFonts w:ascii="Aptos" w:hAnsi="Aptos"/>
-                <w:b/>
-                <w:bCs/>
-                <w:color w:val="262626" w:themeColor="text1" w:themeTint="D9"/>
-                <w:sz w:val="28"/>
-                <w:szCs w:val="28"/>
-                <w:lang w:val="en-US"/>
-              </w:rPr>
-              <w:t xml:space="preserve">        </w:t>
-            </w:r>
-            <w:r>
-              <w:rPr>
-                <w:rFonts w:ascii="Aptos" w:hAnsi="Aptos"/>
-                <w:b/>
-                <w:bCs/>
-                <w:color w:val="262626" w:themeColor="text1" w:themeTint="D9"/>
-                <w:sz w:val="28"/>
-                <w:szCs w:val="28"/>
-                <w:lang w:val="en-US"/>
-              </w:rPr>
-              <w:t>poverty</w:t>
-            </w:r>
-            <w:r>
-              <w:rPr>
-                <w:rFonts w:ascii="Aptos" w:hAnsi="Aptos"/>
-                <w:b/>
-                <w:bCs/>
-                <w:color w:val="262626" w:themeColor="text1" w:themeTint="D9"/>
-                <w:sz w:val="28"/>
-                <w:szCs w:val="28"/>
-                <w:lang w:val="en-US"/>
-              </w:rPr>
-              <w:t xml:space="preserve">        </w:t>
-            </w:r>
-            <w:r>
-              <w:rPr>
-                <w:rFonts w:ascii="Aptos" w:hAnsi="Aptos"/>
-                <w:b/>
-                <w:bCs/>
-                <w:color w:val="262626" w:themeColor="text1" w:themeTint="D9"/>
-                <w:sz w:val="28"/>
-                <w:szCs w:val="28"/>
-                <w:lang w:val="en-US"/>
-              </w:rPr>
-              <w:t>critical</w:t>
+              <w:t>economics        transaction        scarce        finite        ultimate        invest        shelter        budget        infrastructure        goods        specialize        poverty        critical</w:t>
             </w:r>
           </w:p>
         </w:tc>
@@ -1979,16 +1714,438 @@
               </w:rPr>
               <w:t>__________________</w:t>
             </w:r>
-            <w:r>
+          </w:p>
+        </w:tc>
+        <w:tc>
+          <w:tcPr>
+            <w:tcW w:w="7938" w:type="dxa"/>
+          </w:tcPr>
+          <w:p>
+            <w:pPr>
+              <w:rPr>
+                <w:rFonts w:ascii="Aptos" w:hAnsi="Aptos" w:cs="Open Sans"/>
+                <w:color w:val="212529"/>
+                <w:sz w:val="28"/>
+                <w:szCs w:val="28"/>
+                <w:shd w:val="clear" w:color="auto" w:fill="FFFFFF"/>
+              </w:rPr>
+            </w:pPr>
+            <w:r>
+              <w:rPr>
+                <w:rFonts w:ascii="Aptos" w:hAnsi="Aptos" w:cs="Open Sans"/>
+                <w:color w:val="212529"/>
+                <w:sz w:val="28"/>
+                <w:szCs w:val="28"/>
+                <w:shd w:val="clear" w:color="auto" w:fill="FFFFFF"/>
+              </w:rPr>
+              <w:t>exercising or involving careful judgment</w:t>
+            </w:r>
+          </w:p>
+          <w:p>
+            <w:pPr>
+              <w:rPr>
+                <w:rFonts w:ascii="Aptos" w:hAnsi="Aptos" w:cs="Open Sans"/>
+                <w:color w:val="212529"/>
+                <w:sz w:val="28"/>
+                <w:szCs w:val="28"/>
+                <w:shd w:val="clear" w:color="auto" w:fill="FFFFFF"/>
+              </w:rPr>
+            </w:pPr>
+          </w:p>
+          <w:p>
+            <w:pPr>
+              <w:rPr>
+                <w:rFonts w:ascii="Aptos" w:hAnsi="Aptos"/>
+                <w:b/>
+                <w:bCs/>
+                <w:sz w:val="28"/>
+                <w:szCs w:val="28"/>
+              </w:rPr>
+            </w:pPr>
+            <w:r>
+              <w:rPr>
+                <w:rFonts w:ascii="Aptos" w:hAnsi="Aptos" w:cs="Open Sans"/>
+                <w:color w:val="212529"/>
+                <w:sz w:val="28"/>
+                <w:szCs w:val="28"/>
+                <w:shd w:val="clear" w:color="auto" w:fill="FFFFFF"/>
+              </w:rPr>
+              <w:t>the system of public works of a country, state, or region</w:t>
+            </w:r>
+            <w:r>
+              <w:rPr>
+                <w:rFonts w:ascii="Aptos" w:hAnsi="Aptos" w:cs="Open Sans"/>
+                <w:color w:val="212529"/>
+                <w:sz w:val="28"/>
+                <w:szCs w:val="28"/>
+                <w:shd w:val="clear" w:color="auto" w:fill="FFFFFF"/>
+              </w:rPr>
+              <w:br/>
+            </w:r>
+          </w:p>
+          <w:p>
+            <w:pPr>
+              <w:rPr>
+                <w:rFonts w:ascii="Aptos" w:hAnsi="Aptos"/>
+                <w:b/>
+                <w:bCs/>
+                <w:sz w:val="28"/>
+                <w:szCs w:val="28"/>
+              </w:rPr>
+            </w:pPr>
+            <w:r>
+              <w:rPr>
+                <w:rFonts w:ascii="Aptos" w:hAnsi="Aptos" w:cs="Open Sans"/>
+                <w:color w:val="212529"/>
+                <w:sz w:val="28"/>
+                <w:szCs w:val="28"/>
+                <w:shd w:val="clear" w:color="auto" w:fill="FFFFFF"/>
+              </w:rPr>
+              <w:t>an exchange or </w:t>
+            </w:r>
+            <w:r>
+              <w:rPr>
+                <w:rFonts w:ascii="Aptos" w:hAnsi="Aptos" w:cs="Open Sans"/>
+                <w:sz w:val="28"/>
+                <w:szCs w:val="28"/>
+                <w:bdr w:val="none" w:sz="0" w:space="0" w:color="auto" w:frame="1"/>
+                <w:shd w:val="clear" w:color="auto" w:fill="FFFFFF"/>
+              </w:rPr>
+              <w:t>transfer</w:t>
+            </w:r>
+            <w:r>
+              <w:rPr>
+                <w:rFonts w:ascii="Aptos" w:hAnsi="Aptos" w:cs="Open Sans"/>
+                <w:color w:val="212529"/>
+                <w:sz w:val="28"/>
+                <w:szCs w:val="28"/>
+                <w:shd w:val="clear" w:color="auto" w:fill="FFFFFF"/>
+              </w:rPr>
+              <w:t> of goods, services, or funds</w:t>
+            </w:r>
+            <w:r>
+              <w:rPr>
+                <w:rFonts w:ascii="Aptos" w:hAnsi="Aptos" w:cs="Open Sans"/>
+                <w:color w:val="212529"/>
+                <w:sz w:val="28"/>
+                <w:szCs w:val="28"/>
+                <w:shd w:val="clear" w:color="auto" w:fill="FFFFFF"/>
+              </w:rPr>
+              <w:br/>
+            </w:r>
+          </w:p>
+          <w:p>
+            <w:pPr>
+              <w:rPr>
+                <w:rFonts w:ascii="Aptos" w:hAnsi="Aptos"/>
+                <w:b/>
+                <w:bCs/>
+                <w:sz w:val="28"/>
+                <w:szCs w:val="28"/>
+              </w:rPr>
+            </w:pPr>
+            <w:r>
+              <w:rPr>
+                <w:rFonts w:ascii="Aptos" w:hAnsi="Aptos" w:cs="Open Sans"/>
+                <w:color w:val="212529"/>
+                <w:sz w:val="28"/>
+                <w:szCs w:val="28"/>
+                <w:shd w:val="clear" w:color="auto" w:fill="FFFFFF"/>
+              </w:rPr>
+              <w:t>something manufactured or produced for sale</w:t>
+            </w:r>
+            <w:r>
+              <w:rPr>
+                <w:rFonts w:ascii="Aptos" w:hAnsi="Aptos" w:cs="Open Sans"/>
+                <w:color w:val="212529"/>
+                <w:sz w:val="28"/>
+                <w:szCs w:val="28"/>
+                <w:shd w:val="clear" w:color="auto" w:fill="FFFFFF"/>
+              </w:rPr>
+              <w:br/>
+            </w:r>
+          </w:p>
+          <w:p>
+            <w:pPr>
+              <w:rPr>
+                <w:rFonts w:ascii="Aptos" w:hAnsi="Aptos" w:cs="Open Sans"/>
+                <w:color w:val="212529"/>
+                <w:sz w:val="28"/>
+                <w:szCs w:val="28"/>
+                <w:shd w:val="clear" w:color="auto" w:fill="FFFFFF"/>
+              </w:rPr>
+            </w:pPr>
+            <w:r>
+              <w:rPr>
+                <w:rFonts w:ascii="Aptos" w:hAnsi="Aptos" w:cs="Open Sans"/>
+                <w:color w:val="212529"/>
+                <w:sz w:val="28"/>
+                <w:szCs w:val="28"/>
+                <w:shd w:val="clear" w:color="auto" w:fill="FFFFFF"/>
+              </w:rPr>
+              <w:t>a social science concerned with the production, distribution, and consumption of goods and services</w:t>
+            </w:r>
+          </w:p>
+          <w:p>
+            <w:pPr>
+              <w:rPr>
+                <w:rFonts w:ascii="Aptos" w:hAnsi="Aptos"/>
+                <w:b/>
+                <w:bCs/>
+                <w:sz w:val="28"/>
+                <w:szCs w:val="28"/>
+              </w:rPr>
+            </w:pPr>
+          </w:p>
+          <w:p>
+            <w:pPr>
+              <w:rPr>
+                <w:rFonts w:ascii="Aptos" w:hAnsi="Aptos" w:cs="Open Sans"/>
+                <w:color w:val="212529"/>
+                <w:sz w:val="28"/>
+                <w:szCs w:val="28"/>
+                <w:shd w:val="clear" w:color="auto" w:fill="FFFFFF"/>
+              </w:rPr>
+            </w:pPr>
+            <w:r>
+              <w:rPr>
+                <w:rFonts w:ascii="Aptos" w:hAnsi="Aptos" w:cs="Open Sans"/>
+                <w:color w:val="212529"/>
+                <w:sz w:val="28"/>
+                <w:szCs w:val="28"/>
+                <w:shd w:val="clear" w:color="auto" w:fill="FFFFFF"/>
+              </w:rPr>
+              <w:t>something that covers or affords protection</w:t>
+            </w:r>
+          </w:p>
+          <w:p>
+            <w:pPr>
+              <w:rPr>
+                <w:rFonts w:ascii="Aptos" w:hAnsi="Aptos"/>
+                <w:b/>
+                <w:bCs/>
+                <w:sz w:val="28"/>
+                <w:szCs w:val="28"/>
+              </w:rPr>
+            </w:pPr>
+          </w:p>
+          <w:p>
+            <w:pPr>
+              <w:rPr>
+                <w:rFonts w:ascii="Aptos" w:hAnsi="Aptos" w:cs="Open Sans"/>
+                <w:color w:val="212529"/>
+                <w:sz w:val="28"/>
+                <w:szCs w:val="28"/>
+                <w:shd w:val="clear" w:color="auto" w:fill="FFFFFF"/>
+              </w:rPr>
+            </w:pPr>
+            <w:r>
+              <w:rPr>
+                <w:rFonts w:ascii="Aptos" w:hAnsi="Aptos" w:cs="Open Sans"/>
+                <w:color w:val="212529"/>
+                <w:sz w:val="28"/>
+                <w:szCs w:val="28"/>
+                <w:shd w:val="clear" w:color="auto" w:fill="FFFFFF"/>
+              </w:rPr>
+              <w:t>the best or most extreme</w:t>
+            </w:r>
+          </w:p>
+          <w:p>
+            <w:pPr>
+              <w:rPr>
+                <w:rFonts w:ascii="Aptos" w:hAnsi="Aptos"/>
+                <w:b/>
+                <w:bCs/>
+                <w:sz w:val="28"/>
+                <w:szCs w:val="28"/>
+              </w:rPr>
+            </w:pPr>
+          </w:p>
+          <w:p>
+            <w:pPr>
+              <w:rPr>
+                <w:rFonts w:ascii="Aptos" w:hAnsi="Aptos" w:cs="Open Sans"/>
+                <w:color w:val="212529"/>
+                <w:sz w:val="28"/>
+                <w:szCs w:val="28"/>
+                <w:shd w:val="clear" w:color="auto" w:fill="FFFFFF"/>
+              </w:rPr>
+            </w:pPr>
+            <w:r>
+              <w:rPr>
+                <w:rFonts w:ascii="Aptos" w:hAnsi="Aptos" w:cs="Open Sans"/>
+                <w:color w:val="212529"/>
+                <w:sz w:val="28"/>
+                <w:szCs w:val="28"/>
+                <w:shd w:val="clear" w:color="auto" w:fill="FFFFFF"/>
+              </w:rPr>
+              <w:t>the state of lacking money or material possessions</w:t>
+            </w:r>
+          </w:p>
+          <w:p>
+            <w:pPr>
+              <w:rPr>
+                <w:rFonts w:ascii="Aptos" w:hAnsi="Aptos"/>
+                <w:b/>
+                <w:bCs/>
+                <w:sz w:val="28"/>
+                <w:szCs w:val="28"/>
+              </w:rPr>
+            </w:pPr>
+          </w:p>
+          <w:p>
+            <w:pPr>
               <w:rPr>
                 <w:rFonts w:ascii="Aptos" w:hAnsi="Aptos"/>
                 <w:sz w:val="28"/>
                 <w:szCs w:val="28"/>
                 <w:lang w:val="en-US"/>
               </w:rPr>
+            </w:pPr>
+            <w:r>
+              <w:rPr>
+                <w:rFonts w:ascii="Aptos" w:hAnsi="Aptos" w:cs="Open Sans"/>
+                <w:color w:val="212529"/>
+                <w:sz w:val="28"/>
+                <w:szCs w:val="28"/>
+                <w:shd w:val="clear" w:color="auto" w:fill="FFFFFF"/>
+              </w:rPr>
+              <w:t>the amount of money that is available for, required for, or assigned to a particular purpose</w:t>
+            </w:r>
+            <w:r>
+              <w:rPr>
+                <w:rFonts w:ascii="Aptos" w:hAnsi="Aptos" w:cs="Open Sans"/>
+                <w:color w:val="212529"/>
+                <w:sz w:val="28"/>
+                <w:szCs w:val="28"/>
+                <w:shd w:val="clear" w:color="auto" w:fill="FFFFFF"/>
+              </w:rPr>
               <w:br/>
             </w:r>
           </w:p>
+          <w:p>
+            <w:pPr>
+              <w:rPr>
+                <w:rFonts w:ascii="Aptos" w:hAnsi="Aptos"/>
+                <w:b/>
+                <w:bCs/>
+                <w:sz w:val="28"/>
+                <w:szCs w:val="28"/>
+              </w:rPr>
+            </w:pPr>
+            <w:r>
+              <w:rPr>
+                <w:rFonts w:ascii="Aptos" w:hAnsi="Aptos" w:cs="Open Sans"/>
+                <w:color w:val="212529"/>
+                <w:sz w:val="28"/>
+                <w:szCs w:val="28"/>
+                <w:shd w:val="clear" w:color="auto" w:fill="FFFFFF"/>
+              </w:rPr>
+              <w:t>deficient in quantity or number;</w:t>
+            </w:r>
+            <w:r>
+              <w:rPr>
+                <w:rStyle w:val="Strong"/>
+                <w:rFonts w:ascii="Aptos" w:hAnsi="Aptos" w:cs="Open Sans"/>
+                <w:color w:val="212529"/>
+                <w:sz w:val="28"/>
+                <w:szCs w:val="28"/>
+                <w:bdr w:val="none" w:sz="0" w:space="0" w:color="auto" w:frame="1"/>
+                <w:shd w:val="clear" w:color="auto" w:fill="FFFFFF"/>
+              </w:rPr>
+              <w:t> </w:t>
+            </w:r>
+            <w:r>
+              <w:rPr>
+                <w:rFonts w:ascii="Aptos" w:hAnsi="Aptos" w:cs="Open Sans"/>
+                <w:color w:val="212529"/>
+                <w:sz w:val="28"/>
+                <w:szCs w:val="28"/>
+                <w:shd w:val="clear" w:color="auto" w:fill="FFFFFF"/>
+              </w:rPr>
+              <w:t>not plentiful or abundant</w:t>
+            </w:r>
+            <w:r>
+              <w:rPr>
+                <w:rFonts w:ascii="Aptos" w:hAnsi="Aptos" w:cs="Open Sans"/>
+                <w:color w:val="212529"/>
+                <w:sz w:val="28"/>
+                <w:szCs w:val="28"/>
+                <w:shd w:val="clear" w:color="auto" w:fill="FFFFFF"/>
+              </w:rPr>
+              <w:br/>
+            </w:r>
+          </w:p>
+          <w:p>
+            <w:pPr>
+              <w:rPr>
+                <w:rFonts w:ascii="Aptos" w:hAnsi="Aptos"/>
+                <w:b/>
+                <w:bCs/>
+                <w:sz w:val="28"/>
+                <w:szCs w:val="28"/>
+              </w:rPr>
+            </w:pPr>
+            <w:r>
+              <w:rPr>
+                <w:rFonts w:ascii="Aptos" w:hAnsi="Aptos" w:cs="Open Sans"/>
+                <w:color w:val="212529"/>
+                <w:sz w:val="28"/>
+                <w:szCs w:val="28"/>
+                <w:shd w:val="clear" w:color="auto" w:fill="FFFFFF"/>
+              </w:rPr>
+              <w:t>to concentrate one's efforts in a special activity, field, or practice</w:t>
+            </w:r>
+            <w:r>
+              <w:rPr>
+                <w:rFonts w:ascii="Aptos" w:hAnsi="Aptos" w:cs="Open Sans"/>
+                <w:color w:val="212529"/>
+                <w:sz w:val="28"/>
+                <w:szCs w:val="28"/>
+                <w:shd w:val="clear" w:color="auto" w:fill="FFFFFF"/>
+              </w:rPr>
+              <w:br/>
+            </w:r>
+          </w:p>
+          <w:p>
+            <w:pPr>
+              <w:rPr>
+                <w:rFonts w:ascii="Aptos" w:hAnsi="Aptos" w:cs="Open Sans"/>
+                <w:color w:val="212529"/>
+                <w:sz w:val="28"/>
+                <w:szCs w:val="28"/>
+                <w:shd w:val="clear" w:color="auto" w:fill="FFFFFF"/>
+              </w:rPr>
+            </w:pPr>
+            <w:r>
+              <w:rPr>
+                <w:rFonts w:ascii="Aptos" w:hAnsi="Aptos" w:cs="Open Sans"/>
+                <w:color w:val="212529"/>
+                <w:sz w:val="28"/>
+                <w:szCs w:val="28"/>
+                <w:shd w:val="clear" w:color="auto" w:fill="FFFFFF"/>
+              </w:rPr>
+              <w:t>having a limite nature or existence; not endless</w:t>
+            </w:r>
+          </w:p>
+          <w:p>
+            <w:pPr>
+              <w:rPr>
+                <w:rFonts w:ascii="Aptos" w:hAnsi="Aptos"/>
+                <w:b/>
+                <w:bCs/>
+                <w:sz w:val="28"/>
+                <w:szCs w:val="28"/>
+              </w:rPr>
+            </w:pPr>
+          </w:p>
+        </w:tc>
+      </w:tr>
+      <w:tr>
+        <w:tc>
+          <w:tcPr>
+            <w:tcW w:w="3261" w:type="dxa"/>
+          </w:tcPr>
           <w:p>
             <w:pPr>
               <w:pStyle w:val="ListParagraph"/>
@@ -2037,425 +2194,6 @@
                 <w:szCs w:val="28"/>
                 <w:shd w:val="clear" w:color="auto" w:fill="FFFFFF"/>
               </w:rPr>
-              <w:t>exercising or involving careful judgment</w:t>
-            </w:r>
-          </w:p>
-          <w:p>
-            <w:pPr>
-              <w:rPr>
-                <w:rFonts w:ascii="Aptos" w:hAnsi="Aptos" w:cs="Open Sans"/>
-                <w:b/>
-                <w:bCs/>
-                <w:color w:val="212529"/>
-                <w:sz w:val="28"/>
-                <w:szCs w:val="28"/>
-                <w:shd w:val="clear" w:color="auto" w:fill="FFFFFF"/>
-              </w:rPr>
-            </w:pPr>
-          </w:p>
-          <w:p>
-            <w:pPr>
-              <w:rPr>
-                <w:rFonts w:ascii="Aptos" w:hAnsi="Aptos"/>
-                <w:b/>
-                <w:bCs/>
-                <w:sz w:val="28"/>
-                <w:szCs w:val="28"/>
-              </w:rPr>
-            </w:pPr>
-            <w:r>
-              <w:rPr>
-                <w:rFonts w:ascii="Aptos" w:hAnsi="Aptos" w:cs="Open Sans"/>
-                <w:color w:val="212529"/>
-                <w:sz w:val="28"/>
-                <w:szCs w:val="28"/>
-                <w:shd w:val="clear" w:color="auto" w:fill="FFFFFF"/>
-              </w:rPr>
-              <w:t>the system of public works of a country, state, or region</w:t>
-            </w:r>
-            <w:r>
-              <w:rPr>
-                <w:rFonts w:ascii="Aptos" w:hAnsi="Aptos" w:cs="Open Sans"/>
-                <w:color w:val="212529"/>
-                <w:sz w:val="28"/>
-                <w:szCs w:val="28"/>
-                <w:shd w:val="clear" w:color="auto" w:fill="FFFFFF"/>
-              </w:rPr>
-              <w:br/>
-            </w:r>
-          </w:p>
-          <w:p>
-            <w:pPr>
-              <w:rPr>
-                <w:rFonts w:ascii="Aptos" w:hAnsi="Aptos"/>
-                <w:b/>
-                <w:bCs/>
-                <w:sz w:val="28"/>
-                <w:szCs w:val="28"/>
-              </w:rPr>
-            </w:pPr>
-            <w:r>
-              <w:rPr>
-                <w:rFonts w:ascii="Aptos" w:hAnsi="Aptos" w:cs="Open Sans"/>
-                <w:color w:val="212529"/>
-                <w:sz w:val="28"/>
-                <w:szCs w:val="28"/>
-                <w:shd w:val="clear" w:color="auto" w:fill="FFFFFF"/>
-              </w:rPr>
-              <w:t>an exchange or </w:t>
-            </w:r>
-            <w:r>
-              <w:rPr>
-                <w:rFonts w:ascii="Aptos" w:hAnsi="Aptos" w:cs="Open Sans"/>
-                <w:sz w:val="28"/>
-                <w:szCs w:val="28"/>
-                <w:bdr w:val="none" w:sz="0" w:space="0" w:color="auto" w:frame="1"/>
-                <w:shd w:val="clear" w:color="auto" w:fill="FFFFFF"/>
-              </w:rPr>
-              <w:t>transfer</w:t>
-            </w:r>
-            <w:r>
-              <w:rPr>
-                <w:rFonts w:ascii="Aptos" w:hAnsi="Aptos" w:cs="Open Sans"/>
-                <w:color w:val="212529"/>
-                <w:sz w:val="28"/>
-                <w:szCs w:val="28"/>
-                <w:shd w:val="clear" w:color="auto" w:fill="FFFFFF"/>
-              </w:rPr>
-              <w:t> of goods, services, or funds</w:t>
-            </w:r>
-            <w:r>
-              <w:rPr>
-                <w:rFonts w:ascii="Aptos" w:hAnsi="Aptos" w:cs="Open Sans"/>
-                <w:color w:val="212529"/>
-                <w:sz w:val="28"/>
-                <w:szCs w:val="28"/>
-                <w:shd w:val="clear" w:color="auto" w:fill="FFFFFF"/>
-              </w:rPr>
-              <w:br/>
-            </w:r>
-          </w:p>
-          <w:p>
-            <w:pPr>
-              <w:rPr>
-                <w:rFonts w:ascii="Aptos" w:hAnsi="Aptos"/>
-                <w:b/>
-                <w:bCs/>
-                <w:sz w:val="28"/>
-                <w:szCs w:val="28"/>
-              </w:rPr>
-            </w:pPr>
-            <w:r>
-              <w:rPr>
-                <w:rFonts w:ascii="Aptos" w:hAnsi="Aptos" w:cs="Open Sans"/>
-                <w:color w:val="212529"/>
-                <w:sz w:val="28"/>
-                <w:szCs w:val="28"/>
-                <w:shd w:val="clear" w:color="auto" w:fill="FFFFFF"/>
-              </w:rPr>
-              <w:t>something manufactured or produced for sale</w:t>
-            </w:r>
-            <w:r>
-              <w:rPr>
-                <w:rFonts w:ascii="Aptos" w:hAnsi="Aptos" w:cs="Open Sans"/>
-                <w:color w:val="212529"/>
-                <w:sz w:val="28"/>
-                <w:szCs w:val="28"/>
-                <w:shd w:val="clear" w:color="auto" w:fill="FFFFFF"/>
-              </w:rPr>
-              <w:br/>
-            </w:r>
-          </w:p>
-          <w:p>
-            <w:pPr>
-              <w:rPr>
-                <w:rFonts w:ascii="Aptos" w:hAnsi="Aptos" w:cs="Open Sans"/>
-                <w:color w:val="212529"/>
-                <w:sz w:val="28"/>
-                <w:szCs w:val="28"/>
-                <w:shd w:val="clear" w:color="auto" w:fill="FFFFFF"/>
-              </w:rPr>
-            </w:pPr>
-            <w:r>
-              <w:rPr>
-                <w:rFonts w:ascii="Aptos" w:hAnsi="Aptos" w:cs="Open Sans"/>
-                <w:color w:val="212529"/>
-                <w:sz w:val="28"/>
-                <w:szCs w:val="28"/>
-                <w:shd w:val="clear" w:color="auto" w:fill="FFFFFF"/>
-              </w:rPr>
-              <w:t>a social science concerned with the production, distribution, and consumption of goods and services</w:t>
-            </w:r>
-          </w:p>
-          <w:p>
-            <w:pPr>
-              <w:rPr>
-                <w:rFonts w:ascii="Aptos" w:hAnsi="Aptos"/>
-                <w:b/>
-                <w:bCs/>
-                <w:sz w:val="28"/>
-                <w:szCs w:val="28"/>
-              </w:rPr>
-            </w:pPr>
-          </w:p>
-          <w:p>
-            <w:pPr>
-              <w:rPr>
-                <w:rFonts w:ascii="Aptos" w:hAnsi="Aptos" w:cs="Open Sans"/>
-                <w:color w:val="212529"/>
-                <w:sz w:val="28"/>
-                <w:szCs w:val="28"/>
-                <w:shd w:val="clear" w:color="auto" w:fill="FFFFFF"/>
-              </w:rPr>
-            </w:pPr>
-            <w:r>
-              <w:rPr>
-                <w:rFonts w:ascii="Aptos" w:hAnsi="Aptos" w:cs="Open Sans"/>
-                <w:color w:val="212529"/>
-                <w:sz w:val="28"/>
-                <w:szCs w:val="28"/>
-                <w:shd w:val="clear" w:color="auto" w:fill="FFFFFF"/>
-              </w:rPr>
-              <w:t>something that covers or affords protection</w:t>
-            </w:r>
-          </w:p>
-          <w:p>
-            <w:pPr>
-              <w:rPr>
-                <w:rFonts w:ascii="Aptos" w:hAnsi="Aptos"/>
-                <w:b/>
-                <w:bCs/>
-                <w:sz w:val="28"/>
-                <w:szCs w:val="28"/>
-              </w:rPr>
-            </w:pPr>
-          </w:p>
-          <w:p>
-            <w:pPr>
-              <w:rPr>
-                <w:rFonts w:ascii="Aptos" w:hAnsi="Aptos" w:cs="Open Sans"/>
-                <w:color w:val="212529"/>
-                <w:sz w:val="28"/>
-                <w:szCs w:val="28"/>
-                <w:shd w:val="clear" w:color="auto" w:fill="FFFFFF"/>
-              </w:rPr>
-            </w:pPr>
-            <w:r>
-              <w:rPr>
-                <w:rFonts w:ascii="Aptos" w:hAnsi="Aptos" w:cs="Open Sans"/>
-                <w:color w:val="212529"/>
-                <w:sz w:val="28"/>
-                <w:szCs w:val="28"/>
-                <w:shd w:val="clear" w:color="auto" w:fill="FFFFFF"/>
-              </w:rPr>
-              <w:t>the best or most extreme</w:t>
-            </w:r>
-          </w:p>
-          <w:p>
-            <w:pPr>
-              <w:rPr>
-                <w:rFonts w:ascii="Aptos" w:hAnsi="Aptos"/>
-                <w:b/>
-                <w:bCs/>
-                <w:sz w:val="28"/>
-                <w:szCs w:val="28"/>
-              </w:rPr>
-            </w:pPr>
-          </w:p>
-          <w:p>
-            <w:pPr>
-              <w:rPr>
-                <w:rFonts w:ascii="Aptos" w:hAnsi="Aptos" w:cs="Open Sans"/>
-                <w:color w:val="212529"/>
-                <w:sz w:val="28"/>
-                <w:szCs w:val="28"/>
-                <w:shd w:val="clear" w:color="auto" w:fill="FFFFFF"/>
-              </w:rPr>
-            </w:pPr>
-            <w:r>
-              <w:rPr>
-                <w:rFonts w:ascii="Aptos" w:hAnsi="Aptos" w:cs="Open Sans"/>
-                <w:color w:val="212529"/>
-                <w:sz w:val="28"/>
-                <w:szCs w:val="28"/>
-                <w:shd w:val="clear" w:color="auto" w:fill="FFFFFF"/>
-              </w:rPr>
-              <w:t>the state of lacking money or material possessions</w:t>
-            </w:r>
-          </w:p>
-          <w:p>
-            <w:pPr>
-              <w:rPr>
-                <w:rFonts w:ascii="Aptos" w:hAnsi="Aptos"/>
-                <w:b/>
-                <w:bCs/>
-                <w:sz w:val="28"/>
-                <w:szCs w:val="28"/>
-              </w:rPr>
-            </w:pPr>
-          </w:p>
-          <w:p>
-            <w:pPr>
-              <w:rPr>
-                <w:rFonts w:ascii="Aptos" w:hAnsi="Aptos"/>
-                <w:sz w:val="28"/>
-                <w:szCs w:val="28"/>
-                <w:lang w:val="en-US"/>
-              </w:rPr>
-            </w:pPr>
-            <w:r>
-              <w:rPr>
-                <w:rFonts w:ascii="Aptos" w:hAnsi="Aptos" w:cs="Open Sans"/>
-                <w:color w:val="212529"/>
-                <w:sz w:val="28"/>
-                <w:szCs w:val="28"/>
-                <w:shd w:val="clear" w:color="auto" w:fill="FFFFFF"/>
-              </w:rPr>
-              <w:t>the amount of money that is available for, required for, or assigned to a particular purpose</w:t>
-            </w:r>
-            <w:r>
-              <w:rPr>
-                <w:rFonts w:ascii="Aptos" w:hAnsi="Aptos" w:cs="Open Sans"/>
-                <w:color w:val="212529"/>
-                <w:sz w:val="28"/>
-                <w:szCs w:val="28"/>
-                <w:shd w:val="clear" w:color="auto" w:fill="FFFFFF"/>
-              </w:rPr>
-              <w:br/>
-            </w:r>
-          </w:p>
-          <w:p>
-            <w:pPr>
-              <w:rPr>
-                <w:rFonts w:ascii="Aptos" w:hAnsi="Aptos"/>
-                <w:b/>
-                <w:bCs/>
-                <w:sz w:val="28"/>
-                <w:szCs w:val="28"/>
-              </w:rPr>
-            </w:pPr>
-            <w:r>
-              <w:rPr>
-                <w:rFonts w:ascii="Aptos" w:hAnsi="Aptos" w:cs="Open Sans"/>
-                <w:color w:val="212529"/>
-                <w:sz w:val="28"/>
-                <w:szCs w:val="28"/>
-                <w:shd w:val="clear" w:color="auto" w:fill="FFFFFF"/>
-              </w:rPr>
-              <w:t>deficient in quantity or number;</w:t>
-            </w:r>
-            <w:r>
-              <w:rPr>
-                <w:rStyle w:val="Strong"/>
-                <w:rFonts w:ascii="Aptos" w:hAnsi="Aptos" w:cs="Open Sans"/>
-                <w:color w:val="212529"/>
-                <w:sz w:val="28"/>
-                <w:szCs w:val="28"/>
-                <w:bdr w:val="none" w:sz="0" w:space="0" w:color="auto" w:frame="1"/>
-                <w:shd w:val="clear" w:color="auto" w:fill="FFFFFF"/>
-              </w:rPr>
-              <w:t> </w:t>
-            </w:r>
-            <w:r>
-              <w:rPr>
-                <w:rFonts w:ascii="Aptos" w:hAnsi="Aptos" w:cs="Open Sans"/>
-                <w:color w:val="212529"/>
-                <w:sz w:val="28"/>
-                <w:szCs w:val="28"/>
-                <w:shd w:val="clear" w:color="auto" w:fill="FFFFFF"/>
-              </w:rPr>
-              <w:t>not plentiful or abundant</w:t>
-            </w:r>
-            <w:r>
-              <w:rPr>
-                <w:rFonts w:ascii="Aptos" w:hAnsi="Aptos" w:cs="Open Sans"/>
-                <w:color w:val="212529"/>
-                <w:sz w:val="28"/>
-                <w:szCs w:val="28"/>
-                <w:shd w:val="clear" w:color="auto" w:fill="FFFFFF"/>
-              </w:rPr>
-              <w:br/>
-            </w:r>
-          </w:p>
-          <w:p>
-            <w:pPr>
-              <w:rPr>
-                <w:rFonts w:ascii="Aptos" w:hAnsi="Aptos"/>
-                <w:b/>
-                <w:bCs/>
-                <w:sz w:val="28"/>
-                <w:szCs w:val="28"/>
-              </w:rPr>
-            </w:pPr>
-            <w:r>
-              <w:rPr>
-                <w:rFonts w:ascii="Aptos" w:hAnsi="Aptos" w:cs="Open Sans"/>
-                <w:color w:val="212529"/>
-                <w:sz w:val="28"/>
-                <w:szCs w:val="28"/>
-                <w:shd w:val="clear" w:color="auto" w:fill="FFFFFF"/>
-              </w:rPr>
-              <w:t>to concentrate one's efforts in a special activity, field, or practice</w:t>
-            </w:r>
-            <w:r>
-              <w:rPr>
-                <w:rFonts w:ascii="Aptos" w:hAnsi="Aptos" w:cs="Open Sans"/>
-                <w:color w:val="212529"/>
-                <w:sz w:val="28"/>
-                <w:szCs w:val="28"/>
-                <w:shd w:val="clear" w:color="auto" w:fill="FFFFFF"/>
-              </w:rPr>
-              <w:br/>
-            </w:r>
-          </w:p>
-          <w:p>
-            <w:pPr>
-              <w:rPr>
-                <w:rFonts w:ascii="Aptos" w:hAnsi="Aptos"/>
-                <w:b/>
-                <w:bCs/>
-                <w:sz w:val="28"/>
-                <w:szCs w:val="28"/>
-              </w:rPr>
-            </w:pPr>
-            <w:r>
-              <w:rPr>
-                <w:rFonts w:ascii="Aptos" w:hAnsi="Aptos" w:cs="Open Sans"/>
-                <w:color w:val="212529"/>
-                <w:sz w:val="28"/>
-                <w:szCs w:val="28"/>
-                <w:shd w:val="clear" w:color="auto" w:fill="FFFFFF"/>
-              </w:rPr>
-              <w:t>having a limite nature or existence; not endless</w:t>
-            </w:r>
-            <w:r>
-              <w:rPr>
-                <w:rFonts w:ascii="Aptos" w:hAnsi="Aptos" w:cs="Open Sans"/>
-                <w:color w:val="212529"/>
-                <w:sz w:val="28"/>
-                <w:szCs w:val="28"/>
-                <w:shd w:val="clear" w:color="auto" w:fill="FFFFFF"/>
-              </w:rPr>
-              <w:br/>
-            </w:r>
-          </w:p>
-          <w:p>
-            <w:pPr>
-              <w:rPr>
-                <w:rFonts w:ascii="Aptos" w:hAnsi="Aptos"/>
-                <w:sz w:val="28"/>
-                <w:szCs w:val="28"/>
-                <w:lang w:val="en-US"/>
-              </w:rPr>
-            </w:pPr>
-            <w:r>
-              <w:rPr>
-                <w:rFonts w:ascii="Aptos" w:hAnsi="Aptos" w:cs="Open Sans"/>
-                <w:color w:val="212529"/>
-                <w:sz w:val="28"/>
-                <w:szCs w:val="28"/>
-                <w:shd w:val="clear" w:color="auto" w:fill="FFFFFF"/>
-              </w:rPr>
               <w:t>to make use of for future benefits or advantages</w:t>
             </w:r>
           </w:p>
@@ -2498,29 +2236,7 @@
           <w:lang w:val="en-US"/>
         </w:rPr>
         <w:lastRenderedPageBreak/>
-        <w:t>2</w:t>
-      </w:r>
-      <w:r>
-        <w:rPr>
-          <w:b/>
-          <w:bCs/>
-          <w:color w:val="0F9ED5" w:themeColor="accent4"/>
-          <w:sz w:val="36"/>
-          <w:szCs w:val="36"/>
-          <w:lang w:val="en-US"/>
-        </w:rPr>
-        <w:t xml:space="preserve">. </w:t>
-      </w:r>
-      <w:r>
-        <w:rPr>
-          <w:b/>
-          <w:bCs/>
-          <w:color w:val="0F9ED5" w:themeColor="accent4"/>
-          <w:sz w:val="36"/>
-          <w:szCs w:val="36"/>
-          <w:lang w:val="en-US"/>
-        </w:rPr>
-        <w:t>Introduction to Economics</w:t>
+        <w:t>2. Introduction to Economics</w:t>
       </w:r>
     </w:p>
     <w:p>

</xml_diff>